<commit_message>
Updated documentation and added closing > on img tag
</commit_message>
<xml_diff>
--- a/GallowayWeather/Documentation/Assumptions.docx
+++ b/GallowayWeather/Documentation/Assumptions.docx
@@ -16,25 +16,13 @@
         </w:numPr>
       </w:pPr>
       <w:r>
-        <w:t>Temperature will be displayed as Centigrade only</w:t>
+        <w:t>The da</w:t>
       </w:r>
-    </w:p>
-    <w:p>
-      <w:pPr>
-        <w:pStyle w:val="ListParagraph"/>
-        <w:numPr>
-          <w:ilvl w:val="0"/>
-          <w:numId w:val="1"/>
-        </w:numPr>
-      </w:pPr>
       <w:r>
-        <w:t xml:space="preserve">The data saved into the </w:t>
+        <w:t>ta saved into the WeatherHistories</w:t>
       </w:r>
-      <w:proofErr w:type="spellStart"/>
-      <w:r>
-        <w:t>WeatherHistory</w:t>
-      </w:r>
-      <w:proofErr w:type="spellEnd"/>
+      <w:bookmarkStart w:id="0" w:name="_GoBack"/>
+      <w:bookmarkEnd w:id="0"/>
       <w:r>
         <w:t xml:space="preserve"> table is the condition data that is being sent back to the view</w:t>
       </w:r>
@@ -45,13 +33,7 @@
     <w:p>
       <w:pPr>
         <w:pStyle w:val="ListParagraph"/>
-        <w:numPr>
-          <w:ilvl w:val="0"/>
-          <w:numId w:val="1"/>
-        </w:numPr>
-      </w:pPr>
-      <w:bookmarkStart w:id="0" w:name="_GoBack"/>
-      <w:bookmarkEnd w:id="0"/>
+      </w:pPr>
     </w:p>
     <w:sectPr>
       <w:pgSz w:w="11906" w:h="16838"/>

</xml_diff>